<commit_message>
Update commissioning document cover pages (#2107)
</commit_message>
<xml_diff>
--- a/lib/assets/cctv.docx
+++ b/lib/assets/cctv.docx
@@ -2842,7 +2842,15 @@
           <w:sz w:val="72"/>
           <w:szCs w:val="72"/>
         </w:rPr>
-        <w:t xml:space="preserve"> CCTV</w:t>
+        <w:t xml:space="preserve"> </w:t>
+      </w:r>
+      <w:r>
+        <w:rPr>
+          <w:rFonts w:ascii="Arial" w:hAnsi="Arial" w:cs="Arial"/>
+          <w:sz w:val="72"/>
+          <w:szCs w:val="72"/>
+        </w:rPr>
+        <w:t>As detailed above</w:t>
       </w:r>
     </w:p>
     <w:p>
@@ -4052,11 +4060,9 @@
   </w:num>
   <w:num w:numId="4" w16cid:durableId="1345589149">
     <w:abstractNumId w:val="9"/>
-    <w:lvlOverride w:ilvl="0"/>
   </w:num>
   <w:num w:numId="5" w16cid:durableId="804196030">
     <w:abstractNumId w:val="7"/>
-    <w:lvlOverride w:ilvl="0"/>
   </w:num>
   <w:num w:numId="6" w16cid:durableId="1354646997">
     <w:abstractNumId w:val="5"/>
@@ -4168,6 +4174,50 @@
     <w:lsdException w:name="Subtitle" w:qFormat="1"/>
     <w:lsdException w:name="Strong" w:qFormat="1"/>
     <w:lsdException w:name="Emphasis" w:qFormat="1"/>
+    <w:lsdException w:name="Normal Table" w:semiHidden="1" w:unhideWhenUsed="1"/>
+    <w:lsdException w:name="Table Simple 1" w:semiHidden="1" w:unhideWhenUsed="1"/>
+    <w:lsdException w:name="Table Simple 2" w:semiHidden="1" w:unhideWhenUsed="1"/>
+    <w:lsdException w:name="Table Simple 3" w:semiHidden="1" w:unhideWhenUsed="1"/>
+    <w:lsdException w:name="Table Classic 1" w:semiHidden="1" w:unhideWhenUsed="1"/>
+    <w:lsdException w:name="Table Classic 2" w:semiHidden="1" w:unhideWhenUsed="1"/>
+    <w:lsdException w:name="Table Classic 3" w:semiHidden="1" w:unhideWhenUsed="1"/>
+    <w:lsdException w:name="Table Classic 4" w:semiHidden="1" w:unhideWhenUsed="1"/>
+    <w:lsdException w:name="Table Colorful 1" w:semiHidden="1" w:unhideWhenUsed="1"/>
+    <w:lsdException w:name="Table Colorful 2" w:semiHidden="1" w:unhideWhenUsed="1"/>
+    <w:lsdException w:name="Table Colorful 3" w:semiHidden="1" w:unhideWhenUsed="1"/>
+    <w:lsdException w:name="Table Columns 1" w:semiHidden="1" w:unhideWhenUsed="1"/>
+    <w:lsdException w:name="Table Columns 2" w:semiHidden="1" w:unhideWhenUsed="1"/>
+    <w:lsdException w:name="Table Columns 3" w:semiHidden="1" w:unhideWhenUsed="1"/>
+    <w:lsdException w:name="Table Columns 4" w:semiHidden="1" w:unhideWhenUsed="1"/>
+    <w:lsdException w:name="Table Columns 5" w:semiHidden="1" w:unhideWhenUsed="1"/>
+    <w:lsdException w:name="Table Grid 1" w:semiHidden="1" w:unhideWhenUsed="1"/>
+    <w:lsdException w:name="Table Grid 2" w:semiHidden="1" w:unhideWhenUsed="1"/>
+    <w:lsdException w:name="Table Grid 3" w:semiHidden="1" w:unhideWhenUsed="1"/>
+    <w:lsdException w:name="Table Grid 4" w:semiHidden="1" w:unhideWhenUsed="1"/>
+    <w:lsdException w:name="Table Grid 5" w:semiHidden="1" w:unhideWhenUsed="1"/>
+    <w:lsdException w:name="Table Grid 6" w:semiHidden="1" w:unhideWhenUsed="1"/>
+    <w:lsdException w:name="Table Grid 7" w:semiHidden="1" w:unhideWhenUsed="1"/>
+    <w:lsdException w:name="Table Grid 8" w:semiHidden="1" w:unhideWhenUsed="1"/>
+    <w:lsdException w:name="Table List 1" w:semiHidden="1" w:unhideWhenUsed="1"/>
+    <w:lsdException w:name="Table List 2" w:semiHidden="1" w:unhideWhenUsed="1"/>
+    <w:lsdException w:name="Table List 3" w:semiHidden="1" w:unhideWhenUsed="1"/>
+    <w:lsdException w:name="Table List 4" w:semiHidden="1" w:unhideWhenUsed="1"/>
+    <w:lsdException w:name="Table List 5" w:semiHidden="1" w:unhideWhenUsed="1"/>
+    <w:lsdException w:name="Table List 6" w:semiHidden="1" w:unhideWhenUsed="1"/>
+    <w:lsdException w:name="Table List 7" w:semiHidden="1" w:unhideWhenUsed="1"/>
+    <w:lsdException w:name="Table List 8" w:semiHidden="1" w:unhideWhenUsed="1"/>
+    <w:lsdException w:name="Table 3D effects 1" w:semiHidden="1" w:unhideWhenUsed="1"/>
+    <w:lsdException w:name="Table 3D effects 2" w:semiHidden="1" w:unhideWhenUsed="1"/>
+    <w:lsdException w:name="Table 3D effects 3" w:semiHidden="1" w:unhideWhenUsed="1"/>
+    <w:lsdException w:name="Table Contemporary" w:semiHidden="1" w:unhideWhenUsed="1"/>
+    <w:lsdException w:name="Table Elegant" w:semiHidden="1" w:unhideWhenUsed="1"/>
+    <w:lsdException w:name="Table Professional" w:semiHidden="1" w:unhideWhenUsed="1"/>
+    <w:lsdException w:name="Table Subtle 1" w:semiHidden="1" w:unhideWhenUsed="1"/>
+    <w:lsdException w:name="Table Subtle 2" w:semiHidden="1" w:unhideWhenUsed="1"/>
+    <w:lsdException w:name="Table Web 1" w:semiHidden="1" w:unhideWhenUsed="1"/>
+    <w:lsdException w:name="Table Web 2" w:semiHidden="1" w:unhideWhenUsed="1"/>
+    <w:lsdException w:name="Table Web 3" w:semiHidden="1" w:unhideWhenUsed="1"/>
+    <w:lsdException w:name="Table Theme" w:semiHidden="1" w:unhideWhenUsed="1"/>
     <w:lsdException w:name="Placeholder Text" w:semiHidden="1" w:uiPriority="99"/>
     <w:lsdException w:name="No Spacing" w:uiPriority="1" w:qFormat="1"/>
     <w:lsdException w:name="Light Shading" w:uiPriority="60"/>
@@ -4456,11 +4506,15 @@
   </w:style>
   <w:style w:type="character" w:default="1" w:styleId="DefaultParagraphFont">
     <w:name w:val="Default Paragraph Font"/>
+    <w:uiPriority w:val="1"/>
     <w:semiHidden/>
+    <w:unhideWhenUsed/>
   </w:style>
   <w:style w:type="table" w:default="1" w:styleId="TableNormal">
     <w:name w:val="Normal Table"/>
+    <w:uiPriority w:val="99"/>
     <w:semiHidden/>
+    <w:unhideWhenUsed/>
     <w:tblPr>
       <w:tblInd w:w="0" w:type="dxa"/>
       <w:tblCellMar>
@@ -4473,7 +4527,9 @@
   </w:style>
   <w:style w:type="numbering" w:default="1" w:styleId="NoList">
     <w:name w:val="No List"/>
+    <w:uiPriority w:val="99"/>
     <w:semiHidden/>
+    <w:unhideWhenUsed/>
   </w:style>
   <w:style w:type="paragraph" w:styleId="BodyText">
     <w:name w:val="Body Text"/>
@@ -4553,8 +4609,6 @@
       <w:tabs>
         <w:tab w:val="left" w:pos="1267"/>
         <w:tab w:val="left" w:pos="2938"/>
-        <w:tab w:val="left" w:pos="5040"/>
-        <w:tab w:val="right" w:pos="8640"/>
       </w:tabs>
       <w:spacing w:before="120" w:after="120"/>
       <w:ind w:left="0" w:firstLine="0"/>

</xml_diff>

<commit_message>
Update CCTV template (#2163)
</commit_message>
<xml_diff>
--- a/lib/assets/cctv.docx
+++ b/lib/assets/cctv.docx
@@ -1411,6 +1411,135 @@
               <w:rPr>
                 <w:rFonts w:ascii="Arial" w:hAnsi="Arial"/>
                 <w:b/>
+                <w:color w:val="0000FF"/>
+                <w:sz w:val="28"/>
+                <w:szCs w:val="24"/>
+                <w:u w:val="single"/>
+              </w:rPr>
+            </w:pPr>
+          </w:p>
+          <w:p>
+            <w:pPr>
+              <w:rPr>
+                <w:rFonts w:ascii="Arial" w:hAnsi="Arial"/>
+                <w:b/>
+                <w:color w:val="0000FF"/>
+                <w:sz w:val="28"/>
+                <w:szCs w:val="24"/>
+                <w:u w:val="single"/>
+              </w:rPr>
+            </w:pPr>
+          </w:p>
+          <w:p>
+            <w:pPr>
+              <w:rPr>
+                <w:rFonts w:ascii="Arial" w:hAnsi="Arial"/>
+                <w:b/>
+                <w:color w:val="0000FF"/>
+                <w:sz w:val="28"/>
+                <w:szCs w:val="24"/>
+                <w:u w:val="single"/>
+              </w:rPr>
+            </w:pPr>
+          </w:p>
+          <w:p>
+            <w:pPr>
+              <w:rPr>
+                <w:rFonts w:ascii="Arial" w:hAnsi="Arial"/>
+                <w:b/>
+                <w:color w:val="0000ED"/>
+                <w:sz w:val="28"/>
+                <w:szCs w:val="24"/>
+                <w:u w:val="single"/>
+              </w:rPr>
+            </w:pPr>
+            <w:r>
+              <w:rPr>
+                <w:rFonts w:ascii="Arial" w:hAnsi="Arial"/>
+                <w:b/>
+                <w:color w:val="0000ED"/>
+                <w:sz w:val="28"/>
+                <w:szCs w:val="24"/>
+                <w:u w:val="single"/>
+              </w:rPr>
+              <w:t>Important</w:t>
+            </w:r>
+            <w:r>
+              <w:rPr>
+                <w:rFonts w:ascii="Segoe UI" w:hAnsi="Segoe UI" w:cs="Segoe UI"/>
+                <w:color w:val="172B4D"/>
+                <w:spacing w:val="-1"/>
+                <w:sz w:val="21"/>
+                <w:szCs w:val="21"/>
+              </w:rPr>
+              <w:br/>
+            </w:r>
+            <w:r>
+              <w:rPr>
+                <w:rFonts w:ascii="Segoe UI" w:hAnsi="Segoe UI" w:cs="Segoe UI"/>
+                <w:color w:val="172B4D"/>
+                <w:spacing w:val="-1"/>
+                <w:sz w:val="21"/>
+                <w:szCs w:val="21"/>
+              </w:rPr>
+              <w:br/>
+            </w:r>
+            <w:r>
+              <w:rPr>
+                <w:rStyle w:val="fabric-text-color-mark"/>
+                <w:rFonts w:ascii="Arial" w:hAnsi="Arial" w:cs="Arial"/>
+                <w:b/>
+                <w:bCs/>
+                <w:color w:val="0000ED"/>
+                <w:spacing w:val="-1"/>
+                <w:sz w:val="28"/>
+                <w:szCs w:val="28"/>
+                <w:shd w:val="clear" w:color="auto" w:fill="FFFFFF"/>
+              </w:rPr>
+              <w:t>Please Note, only provide footage for the specific Incident/specific timeframe requested.</w:t>
+            </w:r>
+            <w:r>
+              <w:rPr>
+                <w:rFonts w:ascii="Arial" w:hAnsi="Arial" w:cs="Arial"/>
+                <w:color w:val="0000ED"/>
+                <w:spacing w:val="-1"/>
+                <w:sz w:val="28"/>
+                <w:szCs w:val="28"/>
+              </w:rPr>
+              <w:br/>
+            </w:r>
+            <w:r>
+              <w:rPr>
+                <w:rStyle w:val="fabric-text-color-mark"/>
+                <w:rFonts w:ascii="Arial" w:hAnsi="Arial" w:cs="Arial"/>
+                <w:b/>
+                <w:bCs/>
+                <w:color w:val="0000ED"/>
+                <w:spacing w:val="-1"/>
+                <w:sz w:val="28"/>
+                <w:szCs w:val="28"/>
+                <w:shd w:val="clear" w:color="auto" w:fill="FFFFFF"/>
+              </w:rPr>
+              <w:t>Also, please confirm the identity of the individual and the timeframe of when they appear on the footage.</w:t>
+            </w:r>
+          </w:p>
+          <w:p>
+            <w:pPr>
+              <w:rPr>
+                <w:rFonts w:ascii="Arial" w:hAnsi="Arial"/>
+                <w:b/>
+                <w:color w:val="0000FF"/>
+                <w:sz w:val="28"/>
+                <w:szCs w:val="24"/>
+                <w:u w:val="single"/>
+              </w:rPr>
+            </w:pPr>
+          </w:p>
+          <w:p>
+            <w:pPr>
+              <w:rPr>
+                <w:rFonts w:ascii="Arial" w:hAnsi="Arial"/>
+                <w:b/>
                 <w:szCs w:val="24"/>
               </w:rPr>
             </w:pPr>
@@ -1571,7 +1700,11 @@
         <w:jc w:val="both"/>
       </w:pPr>
       <w:r>
-        <w:t>The DPA requires organisations to provide all releasable information to requestors within one calendar month of a subject access request (SAR) being received. This statutory timeframe starts once a request is received by any part of the Ministry of Justice (MoJ) including HMPPS, and not when it is received by the Offender Subject Access Reques</w:t>
+        <w:t xml:space="preserve">The DPA requires organisations to provide all releasable information to requestors within one calendar month of a subject access request (SAR) being received. This statutory timeframe starts </w:t>
+      </w:r>
+      <w:r>
+        <w:lastRenderedPageBreak/>
+        <w:t>once a request is received by any part of the Ministry of Justice (MoJ) including HMPPS, and not when it is received by the Offender Subject Access Reques</w:t>
       </w:r>
       <w:r>
         <w:t>t Team</w:t>
@@ -1613,11 +1746,7 @@
         <w:t>Framework.</w:t>
       </w:r>
       <w:r>
-        <w:t xml:space="preserve"> Failure to comply with this will result in </w:t>
-      </w:r>
-      <w:r>
-        <w:lastRenderedPageBreak/>
-        <w:t xml:space="preserve">escalation </w:t>
+        <w:t xml:space="preserve"> Failure to comply with this will result in escalation </w:t>
       </w:r>
       <w:r>
         <w:t>to</w:t>
@@ -4673,6 +4802,11 @@
       <w:lang w:eastAsia="en-US"/>
     </w:rPr>
   </w:style>
+  <w:style w:type="character" w:customStyle="1" w:styleId="fabric-text-color-mark">
+    <w:name w:val="fabric-text-color-mark"/>
+    <w:basedOn w:val="DefaultParagraphFont"/>
+    <w:rsid w:val="00A77651"/>
+  </w:style>
 </w:styles>
 </file>
 

</xml_diff>

<commit_message>
Update CCTV and Prison templates (#2164)
</commit_message>
<xml_diff>
--- a/lib/assets/cctv.docx
+++ b/lib/assets/cctv.docx
@@ -1,6 +1,6 @@
 
 <file path=word/document.xml><?xml version="1.0" encoding="utf-8"?>
-<w:document xmlns:wpc="http://schemas.microsoft.com/office/word/2010/wordprocessingCanvas" xmlns:cx="http://schemas.microsoft.com/office/drawing/2014/chartex" xmlns:cx1="http://schemas.microsoft.com/office/drawing/2015/9/8/chartex" xmlns:cx2="http://schemas.microsoft.com/office/drawing/2015/10/21/chartex" xmlns:cx3="http://schemas.microsoft.com/office/drawing/2016/5/9/chartex" xmlns:cx4="http://schemas.microsoft.com/office/drawing/2016/5/10/chartex" xmlns:cx5="http://schemas.microsoft.com/office/drawing/2016/5/11/chartex" xmlns:cx6="http://schemas.microsoft.com/office/drawing/2016/5/12/chartex" xmlns:cx7="http://schemas.microsoft.com/office/drawing/2016/5/13/chartex" xmlns:cx8="http://schemas.microsoft.com/office/drawing/2016/5/14/chartex" xmlns:mc="http://schemas.openxmlformats.org/markup-compatibility/2006" xmlns:aink="http://schemas.microsoft.com/office/drawing/2016/ink" xmlns:am3d="http://schemas.microsoft.com/office/drawing/2017/model3d" xmlns:o="urn:schemas-microsoft-com:office:office" xmlns:oel="http://schemas.microsoft.com/office/2019/extlst" xmlns:r="http://schemas.openxmlformats.org/officeDocument/2006/relationships" xmlns:m="http://schemas.openxmlformats.org/officeDocument/2006/math" xmlns:v="urn:schemas-microsoft-com:vml" xmlns:wp14="http://schemas.microsoft.com/office/word/2010/wordprocessingDrawing" xmlns:wp="http://schemas.openxmlformats.org/drawingml/2006/wordprocessingDrawing" xmlns:w10="urn:schemas-microsoft-com:office:word" xmlns:w="http://schemas.openxmlformats.org/wordprocessingml/2006/main" xmlns:w14="http://schemas.microsoft.com/office/word/2010/wordml" xmlns:w15="http://schemas.microsoft.com/office/word/2012/wordml" xmlns:w16cex="http://schemas.microsoft.com/office/word/2018/wordml/cex" xmlns:w16cid="http://schemas.microsoft.com/office/word/2016/wordml/cid" xmlns:w16="http://schemas.microsoft.com/office/word/2018/wordml" xmlns:w16sdtdh="http://schemas.microsoft.com/office/word/2020/wordml/sdtdatahash" xmlns:w16se="http://schemas.microsoft.com/office/word/2015/wordml/symex" xmlns:wpg="http://schemas.microsoft.com/office/word/2010/wordprocessingGroup" xmlns:wpi="http://schemas.microsoft.com/office/word/2010/wordprocessingInk" xmlns:wne="http://schemas.microsoft.com/office/word/2006/wordml" xmlns:wps="http://schemas.microsoft.com/office/word/2010/wordprocessingShape" mc:Ignorable="w14 w15 w16se w16cid w16 w16cex w16sdtdh wp14">
+<w:document xmlns:wpc="http://schemas.microsoft.com/office/word/2010/wordprocessingCanvas" xmlns:cx="http://schemas.microsoft.com/office/drawing/2014/chartex" xmlns:cx1="http://schemas.microsoft.com/office/drawing/2015/9/8/chartex" xmlns:cx2="http://schemas.microsoft.com/office/drawing/2015/10/21/chartex" xmlns:cx3="http://schemas.microsoft.com/office/drawing/2016/5/9/chartex" xmlns:cx4="http://schemas.microsoft.com/office/drawing/2016/5/10/chartex" xmlns:cx5="http://schemas.microsoft.com/office/drawing/2016/5/11/chartex" xmlns:cx6="http://schemas.microsoft.com/office/drawing/2016/5/12/chartex" xmlns:cx7="http://schemas.microsoft.com/office/drawing/2016/5/13/chartex" xmlns:cx8="http://schemas.microsoft.com/office/drawing/2016/5/14/chartex" xmlns:mc="http://schemas.openxmlformats.org/markup-compatibility/2006" xmlns:aink="http://schemas.microsoft.com/office/drawing/2016/ink" xmlns:am3d="http://schemas.microsoft.com/office/drawing/2017/model3d" xmlns:o="urn:schemas-microsoft-com:office:office" xmlns:oel="http://schemas.microsoft.com/office/2019/extlst" xmlns:r="http://schemas.openxmlformats.org/officeDocument/2006/relationships" xmlns:m="http://schemas.openxmlformats.org/officeDocument/2006/math" xmlns:v="urn:schemas-microsoft-com:vml" xmlns:wp14="http://schemas.microsoft.com/office/word/2010/wordprocessingDrawing" xmlns:wp="http://schemas.openxmlformats.org/drawingml/2006/wordprocessingDrawing" xmlns:w10="urn:schemas-microsoft-com:office:word" xmlns:w="http://schemas.openxmlformats.org/wordprocessingml/2006/main" xmlns:w14="http://schemas.microsoft.com/office/word/2010/wordml" xmlns:w15="http://schemas.microsoft.com/office/word/2012/wordml" xmlns:w16cex="http://schemas.microsoft.com/office/word/2018/wordml/cex" xmlns:w16cid="http://schemas.microsoft.com/office/word/2016/wordml/cid" xmlns:w16="http://schemas.microsoft.com/office/word/2018/wordml" xmlns:w16du="http://schemas.microsoft.com/office/word/2023/wordml/word16du" xmlns:w16sdtdh="http://schemas.microsoft.com/office/word/2020/wordml/sdtdatahash" xmlns:w16se="http://schemas.microsoft.com/office/word/2015/wordml/symex" xmlns:wpg="http://schemas.microsoft.com/office/word/2010/wordprocessingGroup" xmlns:wpi="http://schemas.microsoft.com/office/word/2010/wordprocessingInk" xmlns:wne="http://schemas.microsoft.com/office/word/2006/wordml" xmlns:wps="http://schemas.microsoft.com/office/word/2010/wordprocessingShape" mc:Ignorable="w14 w15 w16se w16cid w16 w16cex w16sdtdh wp14">
   <w:body>
     <w:tbl>
       <w:tblPr>
@@ -1496,7 +1496,35 @@
                 <w:szCs w:val="28"/>
                 <w:shd w:val="clear" w:color="auto" w:fill="FFFFFF"/>
               </w:rPr>
-              <w:t>Please Note, only provide footage for the specific Incident/specific timeframe requested.</w:t>
+              <w:t xml:space="preserve">Please Note, only provide footage for the specific </w:t>
+            </w:r>
+            <w:r>
+              <w:rPr>
+                <w:rStyle w:val="fabric-text-color-mark"/>
+                <w:rFonts w:ascii="Arial" w:hAnsi="Arial" w:cs="Arial"/>
+                <w:b/>
+                <w:bCs/>
+                <w:color w:val="0000ED"/>
+                <w:spacing w:val="-1"/>
+                <w:sz w:val="28"/>
+                <w:szCs w:val="28"/>
+                <w:shd w:val="clear" w:color="auto" w:fill="FFFFFF"/>
+              </w:rPr>
+              <w:t>i</w:t>
+            </w:r>
+            <w:r>
+              <w:rPr>
+                <w:rStyle w:val="fabric-text-color-mark"/>
+                <w:rFonts w:ascii="Arial" w:hAnsi="Arial" w:cs="Arial"/>
+                <w:b/>
+                <w:bCs/>
+                <w:color w:val="0000ED"/>
+                <w:spacing w:val="-1"/>
+                <w:sz w:val="28"/>
+                <w:szCs w:val="28"/>
+                <w:shd w:val="clear" w:color="auto" w:fill="FFFFFF"/>
+              </w:rPr>
+              <w:t>ncident/specific timeframe requested.</w:t>
             </w:r>
             <w:r>
               <w:rPr>
@@ -3055,7 +3083,7 @@
 </file>
 
 <file path=word/numbering.xml><?xml version="1.0" encoding="utf-8"?>
-<w:numbering xmlns:wpc="http://schemas.microsoft.com/office/word/2010/wordprocessingCanvas" xmlns:cx="http://schemas.microsoft.com/office/drawing/2014/chartex" xmlns:cx1="http://schemas.microsoft.com/office/drawing/2015/9/8/chartex" xmlns:cx2="http://schemas.microsoft.com/office/drawing/2015/10/21/chartex" xmlns:cx3="http://schemas.microsoft.com/office/drawing/2016/5/9/chartex" xmlns:cx4="http://schemas.microsoft.com/office/drawing/2016/5/10/chartex" xmlns:cx5="http://schemas.microsoft.com/office/drawing/2016/5/11/chartex" xmlns:cx6="http://schemas.microsoft.com/office/drawing/2016/5/12/chartex" xmlns:cx7="http://schemas.microsoft.com/office/drawing/2016/5/13/chartex" xmlns:cx8="http://schemas.microsoft.com/office/drawing/2016/5/14/chartex" xmlns:mc="http://schemas.openxmlformats.org/markup-compatibility/2006" xmlns:aink="http://schemas.microsoft.com/office/drawing/2016/ink" xmlns:am3d="http://schemas.microsoft.com/office/drawing/2017/model3d" xmlns:o="urn:schemas-microsoft-com:office:office" xmlns:oel="http://schemas.microsoft.com/office/2019/extlst" xmlns:r="http://schemas.openxmlformats.org/officeDocument/2006/relationships" xmlns:m="http://schemas.openxmlformats.org/officeDocument/2006/math" xmlns:v="urn:schemas-microsoft-com:vml" xmlns:wp14="http://schemas.microsoft.com/office/word/2010/wordprocessingDrawing" xmlns:wp="http://schemas.openxmlformats.org/drawingml/2006/wordprocessingDrawing" xmlns:w10="urn:schemas-microsoft-com:office:word" xmlns:w="http://schemas.openxmlformats.org/wordprocessingml/2006/main" xmlns:w14="http://schemas.microsoft.com/office/word/2010/wordml" xmlns:w15="http://schemas.microsoft.com/office/word/2012/wordml" xmlns:w16cex="http://schemas.microsoft.com/office/word/2018/wordml/cex" xmlns:w16cid="http://schemas.microsoft.com/office/word/2016/wordml/cid" xmlns:w16="http://schemas.microsoft.com/office/word/2018/wordml" xmlns:w16sdtdh="http://schemas.microsoft.com/office/word/2020/wordml/sdtdatahash" xmlns:w16se="http://schemas.microsoft.com/office/word/2015/wordml/symex" xmlns:wpg="http://schemas.microsoft.com/office/word/2010/wordprocessingGroup" xmlns:wpi="http://schemas.microsoft.com/office/word/2010/wordprocessingInk" xmlns:wne="http://schemas.microsoft.com/office/word/2006/wordml" xmlns:wps="http://schemas.microsoft.com/office/word/2010/wordprocessingShape" mc:Ignorable="w14 w15 w16se w16cid w16 w16cex w16sdtdh wp14">
+<w:numbering xmlns:wpc="http://schemas.microsoft.com/office/word/2010/wordprocessingCanvas" xmlns:cx="http://schemas.microsoft.com/office/drawing/2014/chartex" xmlns:cx1="http://schemas.microsoft.com/office/drawing/2015/9/8/chartex" xmlns:cx2="http://schemas.microsoft.com/office/drawing/2015/10/21/chartex" xmlns:cx3="http://schemas.microsoft.com/office/drawing/2016/5/9/chartex" xmlns:cx4="http://schemas.microsoft.com/office/drawing/2016/5/10/chartex" xmlns:cx5="http://schemas.microsoft.com/office/drawing/2016/5/11/chartex" xmlns:cx6="http://schemas.microsoft.com/office/drawing/2016/5/12/chartex" xmlns:cx7="http://schemas.microsoft.com/office/drawing/2016/5/13/chartex" xmlns:cx8="http://schemas.microsoft.com/office/drawing/2016/5/14/chartex" xmlns:mc="http://schemas.openxmlformats.org/markup-compatibility/2006" xmlns:aink="http://schemas.microsoft.com/office/drawing/2016/ink" xmlns:am3d="http://schemas.microsoft.com/office/drawing/2017/model3d" xmlns:o="urn:schemas-microsoft-com:office:office" xmlns:oel="http://schemas.microsoft.com/office/2019/extlst" xmlns:r="http://schemas.openxmlformats.org/officeDocument/2006/relationships" xmlns:m="http://schemas.openxmlformats.org/officeDocument/2006/math" xmlns:v="urn:schemas-microsoft-com:vml" xmlns:wp14="http://schemas.microsoft.com/office/word/2010/wordprocessingDrawing" xmlns:wp="http://schemas.openxmlformats.org/drawingml/2006/wordprocessingDrawing" xmlns:w10="urn:schemas-microsoft-com:office:word" xmlns:w="http://schemas.openxmlformats.org/wordprocessingml/2006/main" xmlns:w14="http://schemas.microsoft.com/office/word/2010/wordml" xmlns:w15="http://schemas.microsoft.com/office/word/2012/wordml" xmlns:w16cex="http://schemas.microsoft.com/office/word/2018/wordml/cex" xmlns:w16cid="http://schemas.microsoft.com/office/word/2016/wordml/cid" xmlns:w16="http://schemas.microsoft.com/office/word/2018/wordml" xmlns:w16du="http://schemas.microsoft.com/office/word/2023/wordml/word16du" xmlns:w16sdtdh="http://schemas.microsoft.com/office/word/2020/wordml/sdtdatahash" xmlns:w16se="http://schemas.microsoft.com/office/word/2015/wordml/symex" xmlns:wpg="http://schemas.microsoft.com/office/word/2010/wordprocessingGroup" xmlns:wpi="http://schemas.microsoft.com/office/word/2010/wordprocessingInk" xmlns:wne="http://schemas.microsoft.com/office/word/2006/wordml" xmlns:wps="http://schemas.microsoft.com/office/word/2010/wordprocessingShape" mc:Ignorable="w14 w15 w16se w16cid w16 w16cex w16sdtdh wp14">
   <w:abstractNum w:abstractNumId="0" w15:restartNumberingAfterBreak="0">
     <w:nsid w:val="0E44707B"/>
     <w:multiLevelType w:val="hybridMultilevel"/>

</xml_diff>

<commit_message>
add salutation to template
</commit_message>
<xml_diff>
--- a/lib/assets/cctv.docx
+++ b/lib/assets/cctv.docx
@@ -487,6 +487,20 @@
                       <w:szCs w:val="24"/>
                     </w:rPr>
                     <w:t xml:space="preserve"> </w:t>
+                  </w:r>
+                  <w:r>
+                    <w:rPr>
+                      <w:rFonts w:ascii="Arial" w:hAnsi="Arial" w:cs="Arial"/>
+                      <w:szCs w:val="24"/>
+                    </w:rPr>
+                    <w:t>Colleague</w:t>
+                  </w:r>
+                  <w:r>
+                    <w:rPr>
+                      <w:rFonts w:ascii="Arial" w:hAnsi="Arial" w:cs="Arial"/>
+                      <w:szCs w:val="24"/>
+                    </w:rPr>
+                    <w:br/>
                   </w:r>
                   <w:r>
                     <w:rPr>

</xml_diff>

<commit_message>
add salutation to template (#2174)
</commit_message>
<xml_diff>
--- a/lib/assets/cctv.docx
+++ b/lib/assets/cctv.docx
@@ -487,6 +487,20 @@
                       <w:szCs w:val="24"/>
                     </w:rPr>
                     <w:t xml:space="preserve"> </w:t>
+                  </w:r>
+                  <w:r>
+                    <w:rPr>
+                      <w:rFonts w:ascii="Arial" w:hAnsi="Arial" w:cs="Arial"/>
+                      <w:szCs w:val="24"/>
+                    </w:rPr>
+                    <w:t>Colleague</w:t>
+                  </w:r>
+                  <w:r>
+                    <w:rPr>
+                      <w:rFonts w:ascii="Arial" w:hAnsi="Arial" w:cs="Arial"/>
+                      <w:szCs w:val="24"/>
+                    </w:rPr>
+                    <w:br/>
                   </w:r>
                   <w:r>
                     <w:rPr>

</xml_diff>

<commit_message>
Add extra statements to cctv day 1 commissioning template
</commit_message>
<xml_diff>
--- a/lib/assets/cctv.docx
+++ b/lib/assets/cctv.docx
@@ -1407,9 +1407,7 @@
               </w:rPr>
               <w:t>Please provide CCTV footage</w:t>
             </w:r>
-          </w:p>
-          <w:p>
-            <w:pPr>
+            <w:r>
               <w:rPr>
                 <w:rFonts w:ascii="Arial" w:hAnsi="Arial"/>
                 <w:b/>
@@ -1418,7 +1416,8 @@
                 <w:szCs w:val="24"/>
                 <w:u w:val="single"/>
               </w:rPr>
-            </w:pPr>
+              <w:t xml:space="preserve"> and a current up to date photograph of prisoner</w:t>
+            </w:r>
           </w:p>
           <w:p>
             <w:pPr>
@@ -1510,7 +1509,7 @@
                 <w:szCs w:val="28"/>
                 <w:shd w:val="clear" w:color="auto" w:fill="FFFFFF"/>
               </w:rPr>
-              <w:t xml:space="preserve">Please Note, only provide footage for the specific </w:t>
+              <w:t xml:space="preserve">Please </w:t>
             </w:r>
             <w:r>
               <w:rPr>
@@ -1524,7 +1523,7 @@
                 <w:szCs w:val="28"/>
                 <w:shd w:val="clear" w:color="auto" w:fill="FFFFFF"/>
               </w:rPr>
-              <w:t>i</w:t>
+              <w:t>n</w:t>
             </w:r>
             <w:r>
               <w:rPr>
@@ -1538,17 +1537,7 @@
                 <w:szCs w:val="28"/>
                 <w:shd w:val="clear" w:color="auto" w:fill="FFFFFF"/>
               </w:rPr>
-              <w:t>ncident/specific timeframe requested.</w:t>
-            </w:r>
-            <w:r>
-              <w:rPr>
-                <w:rFonts w:ascii="Arial" w:hAnsi="Arial" w:cs="Arial"/>
-                <w:color w:val="0000ED"/>
-                <w:spacing w:val="-1"/>
-                <w:sz w:val="28"/>
-                <w:szCs w:val="28"/>
-              </w:rPr>
-              <w:br/>
+              <w:t xml:space="preserve">ote, only provide footage for the specific </w:t>
             </w:r>
             <w:r>
               <w:rPr>
@@ -1562,7 +1551,35 @@
                 <w:szCs w:val="28"/>
                 <w:shd w:val="clear" w:color="auto" w:fill="FFFFFF"/>
               </w:rPr>
-              <w:t>Also, please confirm the identity of the individual and the timeframe of when they appear on the footage.</w:t>
+              <w:t>i</w:t>
+            </w:r>
+            <w:r>
+              <w:rPr>
+                <w:rStyle w:val="fabric-text-color-mark"/>
+                <w:rFonts w:ascii="Arial" w:hAnsi="Arial" w:cs="Arial"/>
+                <w:b/>
+                <w:bCs/>
+                <w:color w:val="0000ED"/>
+                <w:spacing w:val="-1"/>
+                <w:sz w:val="28"/>
+                <w:szCs w:val="28"/>
+                <w:shd w:val="clear" w:color="auto" w:fill="FFFFFF"/>
+              </w:rPr>
+              <w:t>ncident/specific timeframe requested.</w:t>
+            </w:r>
+            <w:r>
+              <w:rPr>
+                <w:rStyle w:val="fabric-text-color-mark"/>
+                <w:rFonts w:ascii="Arial" w:hAnsi="Arial" w:cs="Arial"/>
+                <w:b/>
+                <w:bCs/>
+                <w:color w:val="0000ED"/>
+                <w:spacing w:val="-1"/>
+                <w:sz w:val="28"/>
+                <w:szCs w:val="28"/>
+                <w:shd w:val="clear" w:color="auto" w:fill="FFFFFF"/>
+              </w:rPr>
+              <w:t xml:space="preserve"> Please also provide a current up-to-date photograph of the prisoner in order to confirm their identity.</w:t>
             </w:r>
           </w:p>
           <w:p>
@@ -1742,46 +1759,43 @@
         <w:jc w:val="both"/>
       </w:pPr>
       <w:r>
-        <w:t xml:space="preserve">The DPA requires organisations to provide all releasable information to requestors within one calendar month of a subject access request (SAR) being received. This statutory timeframe starts </w:t>
+        <w:t>The DPA requires organisations to provide all releasable information to requestors within one calendar month of a subject access request (SAR) being received. This statutory timeframe starts once a request is received by any part of the Ministry of Justice (MoJ) including HMPPS, and not when it is received by the Offender Subject Access Reques</w:t>
+      </w:r>
+      <w:r>
+        <w:t>t Team</w:t>
+      </w:r>
+    </w:p>
+    <w:p>
+      <w:pPr>
+        <w:pStyle w:val="Heading1"/>
+        <w:jc w:val="both"/>
+      </w:pPr>
+    </w:p>
+    <w:p>
+      <w:pPr>
+        <w:pStyle w:val="Heading1"/>
+        <w:jc w:val="both"/>
+      </w:pPr>
+      <w:r>
+        <w:t xml:space="preserve">In order </w:t>
+      </w:r>
+      <w:r>
+        <w:t>to help us ensure the request is</w:t>
+      </w:r>
+      <w:r>
+        <w:t xml:space="preserve"> completed within one calendar month we are requesting that the information required from you is provided to u</w:t>
+      </w:r>
+      <w:r>
+        <w:t>s no later than</w:t>
+      </w:r>
+      <w:r>
+        <w:t xml:space="preserve"> 5</w:t>
+      </w:r>
+      <w:r>
+        <w:t xml:space="preserve"> calendar days, as set out in </w:t>
       </w:r>
       <w:r>
         <w:lastRenderedPageBreak/>
-        <w:t>once a request is received by any part of the Ministry of Justice (MoJ) including HMPPS, and not when it is received by the Offender Subject Access Reques</w:t>
-      </w:r>
-      <w:r>
-        <w:t>t Team</w:t>
-      </w:r>
-    </w:p>
-    <w:p>
-      <w:pPr>
-        <w:pStyle w:val="Heading1"/>
-        <w:jc w:val="both"/>
-      </w:pPr>
-    </w:p>
-    <w:p>
-      <w:pPr>
-        <w:pStyle w:val="Heading1"/>
-        <w:jc w:val="both"/>
-      </w:pPr>
-      <w:r>
-        <w:t xml:space="preserve">In order </w:t>
-      </w:r>
-      <w:r>
-        <w:t>to help us ensure the request is</w:t>
-      </w:r>
-      <w:r>
-        <w:t xml:space="preserve"> completed within one calendar month we are requesting that the information required from you is provided to u</w:t>
-      </w:r>
-      <w:r>
-        <w:t>s no later than</w:t>
-      </w:r>
-      <w:r>
-        <w:t xml:space="preserve"> 5</w:t>
-      </w:r>
-      <w:r>
-        <w:t xml:space="preserve"> calendar days, as set out in </w:t>
-      </w:r>
-      <w:r>
         <w:t xml:space="preserve">5.16 of the Information Requests Policy </w:t>
       </w:r>
       <w:r>

</xml_diff>

<commit_message>
Cdpt 661 ct update cctv day1 commissioning template (#2192)
* Fix for Nokogiri on arm64

* Fix for Nokogiri on arm64

* Update README.md

* Introduce seleniarm for M1 feature tests

* Reassign chrome driver to javascript_driver

* Remove hide file check-hidden-applied.sh

* Remove file sidekiq-start.sh amd spec-install

* Remove file spec-install

* Update app URLs README.md

* Add extra statements to cctv day 1 commissioning template

---------

Co-authored-by: Damien Wilson <damien.wilson@digital.justice.gov.uk>
Co-authored-by: Damien Wilson <47327051+wilson1000-MoJ@users.noreply.github.com>
</commit_message>
<xml_diff>
--- a/lib/assets/cctv.docx
+++ b/lib/assets/cctv.docx
@@ -1407,9 +1407,7 @@
               </w:rPr>
               <w:t>Please provide CCTV footage</w:t>
             </w:r>
-          </w:p>
-          <w:p>
-            <w:pPr>
+            <w:r>
               <w:rPr>
                 <w:rFonts w:ascii="Arial" w:hAnsi="Arial"/>
                 <w:b/>
@@ -1418,7 +1416,8 @@
                 <w:szCs w:val="24"/>
                 <w:u w:val="single"/>
               </w:rPr>
-            </w:pPr>
+              <w:t xml:space="preserve"> and a current up to date photograph of prisoner</w:t>
+            </w:r>
           </w:p>
           <w:p>
             <w:pPr>
@@ -1510,7 +1509,7 @@
                 <w:szCs w:val="28"/>
                 <w:shd w:val="clear" w:color="auto" w:fill="FFFFFF"/>
               </w:rPr>
-              <w:t xml:space="preserve">Please Note, only provide footage for the specific </w:t>
+              <w:t xml:space="preserve">Please </w:t>
             </w:r>
             <w:r>
               <w:rPr>
@@ -1524,7 +1523,7 @@
                 <w:szCs w:val="28"/>
                 <w:shd w:val="clear" w:color="auto" w:fill="FFFFFF"/>
               </w:rPr>
-              <w:t>i</w:t>
+              <w:t>n</w:t>
             </w:r>
             <w:r>
               <w:rPr>
@@ -1538,17 +1537,7 @@
                 <w:szCs w:val="28"/>
                 <w:shd w:val="clear" w:color="auto" w:fill="FFFFFF"/>
               </w:rPr>
-              <w:t>ncident/specific timeframe requested.</w:t>
-            </w:r>
-            <w:r>
-              <w:rPr>
-                <w:rFonts w:ascii="Arial" w:hAnsi="Arial" w:cs="Arial"/>
-                <w:color w:val="0000ED"/>
-                <w:spacing w:val="-1"/>
-                <w:sz w:val="28"/>
-                <w:szCs w:val="28"/>
-              </w:rPr>
-              <w:br/>
+              <w:t xml:space="preserve">ote, only provide footage for the specific </w:t>
             </w:r>
             <w:r>
               <w:rPr>
@@ -1562,7 +1551,35 @@
                 <w:szCs w:val="28"/>
                 <w:shd w:val="clear" w:color="auto" w:fill="FFFFFF"/>
               </w:rPr>
-              <w:t>Also, please confirm the identity of the individual and the timeframe of when they appear on the footage.</w:t>
+              <w:t>i</w:t>
+            </w:r>
+            <w:r>
+              <w:rPr>
+                <w:rStyle w:val="fabric-text-color-mark"/>
+                <w:rFonts w:ascii="Arial" w:hAnsi="Arial" w:cs="Arial"/>
+                <w:b/>
+                <w:bCs/>
+                <w:color w:val="0000ED"/>
+                <w:spacing w:val="-1"/>
+                <w:sz w:val="28"/>
+                <w:szCs w:val="28"/>
+                <w:shd w:val="clear" w:color="auto" w:fill="FFFFFF"/>
+              </w:rPr>
+              <w:t>ncident/specific timeframe requested.</w:t>
+            </w:r>
+            <w:r>
+              <w:rPr>
+                <w:rStyle w:val="fabric-text-color-mark"/>
+                <w:rFonts w:ascii="Arial" w:hAnsi="Arial" w:cs="Arial"/>
+                <w:b/>
+                <w:bCs/>
+                <w:color w:val="0000ED"/>
+                <w:spacing w:val="-1"/>
+                <w:sz w:val="28"/>
+                <w:szCs w:val="28"/>
+                <w:shd w:val="clear" w:color="auto" w:fill="FFFFFF"/>
+              </w:rPr>
+              <w:t xml:space="preserve"> Please also provide a current up-to-date photograph of the prisoner in order to confirm their identity.</w:t>
             </w:r>
           </w:p>
           <w:p>
@@ -1742,46 +1759,43 @@
         <w:jc w:val="both"/>
       </w:pPr>
       <w:r>
-        <w:t xml:space="preserve">The DPA requires organisations to provide all releasable information to requestors within one calendar month of a subject access request (SAR) being received. This statutory timeframe starts </w:t>
+        <w:t>The DPA requires organisations to provide all releasable information to requestors within one calendar month of a subject access request (SAR) being received. This statutory timeframe starts once a request is received by any part of the Ministry of Justice (MoJ) including HMPPS, and not when it is received by the Offender Subject Access Reques</w:t>
+      </w:r>
+      <w:r>
+        <w:t>t Team</w:t>
+      </w:r>
+    </w:p>
+    <w:p>
+      <w:pPr>
+        <w:pStyle w:val="Heading1"/>
+        <w:jc w:val="both"/>
+      </w:pPr>
+    </w:p>
+    <w:p>
+      <w:pPr>
+        <w:pStyle w:val="Heading1"/>
+        <w:jc w:val="both"/>
+      </w:pPr>
+      <w:r>
+        <w:t xml:space="preserve">In order </w:t>
+      </w:r>
+      <w:r>
+        <w:t>to help us ensure the request is</w:t>
+      </w:r>
+      <w:r>
+        <w:t xml:space="preserve"> completed within one calendar month we are requesting that the information required from you is provided to u</w:t>
+      </w:r>
+      <w:r>
+        <w:t>s no later than</w:t>
+      </w:r>
+      <w:r>
+        <w:t xml:space="preserve"> 5</w:t>
+      </w:r>
+      <w:r>
+        <w:t xml:space="preserve"> calendar days, as set out in </w:t>
       </w:r>
       <w:r>
         <w:lastRenderedPageBreak/>
-        <w:t>once a request is received by any part of the Ministry of Justice (MoJ) including HMPPS, and not when it is received by the Offender Subject Access Reques</w:t>
-      </w:r>
-      <w:r>
-        <w:t>t Team</w:t>
-      </w:r>
-    </w:p>
-    <w:p>
-      <w:pPr>
-        <w:pStyle w:val="Heading1"/>
-        <w:jc w:val="both"/>
-      </w:pPr>
-    </w:p>
-    <w:p>
-      <w:pPr>
-        <w:pStyle w:val="Heading1"/>
-        <w:jc w:val="both"/>
-      </w:pPr>
-      <w:r>
-        <w:t xml:space="preserve">In order </w:t>
-      </w:r>
-      <w:r>
-        <w:t>to help us ensure the request is</w:t>
-      </w:r>
-      <w:r>
-        <w:t xml:space="preserve"> completed within one calendar month we are requesting that the information required from you is provided to u</w:t>
-      </w:r>
-      <w:r>
-        <w:t>s no later than</w:t>
-      </w:r>
-      <w:r>
-        <w:t xml:space="preserve"> 5</w:t>
-      </w:r>
-      <w:r>
-        <w:t xml:space="preserve"> calendar days, as set out in </w:t>
-      </w:r>
-      <w:r>
         <w:t xml:space="preserve">5.16 of the Information Requests Policy </w:t>
       </w:r>
       <w:r>

</xml_diff>

<commit_message>
cctv updated with tel number
</commit_message>
<xml_diff>
--- a/lib/assets/cctv.docx
+++ b/lib/assets/cctv.docx
@@ -1,6 +1,6 @@
 
 <file path=word/document.xml><?xml version="1.0" encoding="utf-8"?>
-<w:document xmlns:wpc="http://schemas.microsoft.com/office/word/2010/wordprocessingCanvas" xmlns:cx="http://schemas.microsoft.com/office/drawing/2014/chartex" xmlns:cx1="http://schemas.microsoft.com/office/drawing/2015/9/8/chartex" xmlns:cx2="http://schemas.microsoft.com/office/drawing/2015/10/21/chartex" xmlns:cx3="http://schemas.microsoft.com/office/drawing/2016/5/9/chartex" xmlns:cx4="http://schemas.microsoft.com/office/drawing/2016/5/10/chartex" xmlns:cx5="http://schemas.microsoft.com/office/drawing/2016/5/11/chartex" xmlns:cx6="http://schemas.microsoft.com/office/drawing/2016/5/12/chartex" xmlns:cx7="http://schemas.microsoft.com/office/drawing/2016/5/13/chartex" xmlns:cx8="http://schemas.microsoft.com/office/drawing/2016/5/14/chartex" xmlns:mc="http://schemas.openxmlformats.org/markup-compatibility/2006" xmlns:aink="http://schemas.microsoft.com/office/drawing/2016/ink" xmlns:am3d="http://schemas.microsoft.com/office/drawing/2017/model3d" xmlns:o="urn:schemas-microsoft-com:office:office" xmlns:oel="http://schemas.microsoft.com/office/2019/extlst" xmlns:r="http://schemas.openxmlformats.org/officeDocument/2006/relationships" xmlns:m="http://schemas.openxmlformats.org/officeDocument/2006/math" xmlns:v="urn:schemas-microsoft-com:vml" xmlns:wp14="http://schemas.microsoft.com/office/word/2010/wordprocessingDrawing" xmlns:wp="http://schemas.openxmlformats.org/drawingml/2006/wordprocessingDrawing" xmlns:w10="urn:schemas-microsoft-com:office:word" xmlns:w="http://schemas.openxmlformats.org/wordprocessingml/2006/main" xmlns:w14="http://schemas.microsoft.com/office/word/2010/wordml" xmlns:w15="http://schemas.microsoft.com/office/word/2012/wordml" xmlns:w16cex="http://schemas.microsoft.com/office/word/2018/wordml/cex" xmlns:w16cid="http://schemas.microsoft.com/office/word/2016/wordml/cid" xmlns:w16="http://schemas.microsoft.com/office/word/2018/wordml" xmlns:w16du="http://schemas.microsoft.com/office/word/2023/wordml/word16du" xmlns:w16sdtdh="http://schemas.microsoft.com/office/word/2020/wordml/sdtdatahash" xmlns:w16se="http://schemas.microsoft.com/office/word/2015/wordml/symex" xmlns:wpg="http://schemas.microsoft.com/office/word/2010/wordprocessingGroup" xmlns:wpi="http://schemas.microsoft.com/office/word/2010/wordprocessingInk" xmlns:wne="http://schemas.microsoft.com/office/word/2006/wordml" xmlns:wps="http://schemas.microsoft.com/office/word/2010/wordprocessingShape" mc:Ignorable="w14 w15 w16se w16cid w16 w16cex w16sdtdh wp14">
+<w:document xmlns:wpc="http://schemas.microsoft.com/office/word/2010/wordprocessingCanvas" xmlns:cx="http://schemas.microsoft.com/office/drawing/2014/chartex" xmlns:cx1="http://schemas.microsoft.com/office/drawing/2015/9/8/chartex" xmlns:cx2="http://schemas.microsoft.com/office/drawing/2015/10/21/chartex" xmlns:cx3="http://schemas.microsoft.com/office/drawing/2016/5/9/chartex" xmlns:cx4="http://schemas.microsoft.com/office/drawing/2016/5/10/chartex" xmlns:cx5="http://schemas.microsoft.com/office/drawing/2016/5/11/chartex" xmlns:cx6="http://schemas.microsoft.com/office/drawing/2016/5/12/chartex" xmlns:cx7="http://schemas.microsoft.com/office/drawing/2016/5/13/chartex" xmlns:cx8="http://schemas.microsoft.com/office/drawing/2016/5/14/chartex" xmlns:mc="http://schemas.openxmlformats.org/markup-compatibility/2006" xmlns:aink="http://schemas.microsoft.com/office/drawing/2016/ink" xmlns:am3d="http://schemas.microsoft.com/office/drawing/2017/model3d" xmlns:o="urn:schemas-microsoft-com:office:office" xmlns:oel="http://schemas.microsoft.com/office/2019/extlst" xmlns:r="http://schemas.openxmlformats.org/officeDocument/2006/relationships" xmlns:m="http://schemas.openxmlformats.org/officeDocument/2006/math" xmlns:v="urn:schemas-microsoft-com:vml" xmlns:wp14="http://schemas.microsoft.com/office/word/2010/wordprocessingDrawing" xmlns:wp="http://schemas.openxmlformats.org/drawingml/2006/wordprocessingDrawing" xmlns:w10="urn:schemas-microsoft-com:office:word" xmlns:w="http://schemas.openxmlformats.org/wordprocessingml/2006/main" xmlns:w14="http://schemas.microsoft.com/office/word/2010/wordml" xmlns:w15="http://schemas.microsoft.com/office/word/2012/wordml" xmlns:w16cex="http://schemas.microsoft.com/office/word/2018/wordml/cex" xmlns:w16cid="http://schemas.microsoft.com/office/word/2016/wordml/cid" xmlns:w16="http://schemas.microsoft.com/office/word/2018/wordml" xmlns:w16sdtdh="http://schemas.microsoft.com/office/word/2020/wordml/sdtdatahash" xmlns:w16se="http://schemas.microsoft.com/office/word/2015/wordml/symex" xmlns:wpg="http://schemas.microsoft.com/office/word/2010/wordprocessingGroup" xmlns:wpi="http://schemas.microsoft.com/office/word/2010/wordprocessingInk" xmlns:wne="http://schemas.microsoft.com/office/word/2006/wordml" xmlns:wps="http://schemas.microsoft.com/office/word/2010/wordprocessingShape" mc:Ignorable="w14 w15 w16se w16cid w16 w16cex w16sdtdh wp14">
   <w:body>
     <w:tbl>
       <w:tblPr>
@@ -370,6 +370,50 @@
                     <w:spacing w:line="220" w:lineRule="exact"/>
                     <w:rPr>
                       <w:rFonts w:ascii="Arial" w:hAnsi="Arial" w:cs="Arial"/>
+                      <w:b/>
+                      <w:sz w:val="22"/>
+                      <w:lang w:val="de-DE"/>
+                    </w:rPr>
+                  </w:pPr>
+                  <w:proofErr w:type="gramStart"/>
+                  <w:r>
+                    <w:rPr>
+                      <w:rFonts w:ascii="Arial" w:hAnsi="Arial" w:cs="Arial"/>
+                      <w:b/>
+                      <w:sz w:val="22"/>
+                      <w:lang w:val="de-DE"/>
+                    </w:rPr>
+                    <w:t xml:space="preserve">T  </w:t>
+                  </w:r>
+                  <w:r>
+                    <w:rPr>
+                      <w:rFonts w:ascii="Arial" w:hAnsi="Arial" w:cs="Arial"/>
+                      <w:bCs/>
+                      <w:sz w:val="22"/>
+                      <w:lang w:val="de-DE"/>
+                    </w:rPr>
+                    <w:t>01283</w:t>
+                  </w:r>
+                  <w:proofErr w:type="gramEnd"/>
+                  <w:r>
+                    <w:rPr>
+                      <w:rFonts w:ascii="Arial" w:hAnsi="Arial" w:cs="Arial"/>
+                      <w:bCs/>
+                      <w:sz w:val="22"/>
+                      <w:lang w:val="de-DE"/>
+                    </w:rPr>
+                    <w:t xml:space="preserve"> 496 136</w:t>
+                  </w:r>
+                </w:p>
+                <w:p>
+                  <w:pPr>
+                    <w:overflowPunct w:val="0"/>
+                    <w:autoSpaceDE w:val="0"/>
+                    <w:autoSpaceDN w:val="0"/>
+                    <w:adjustRightInd w:val="0"/>
+                    <w:spacing w:line="220" w:lineRule="exact"/>
+                    <w:rPr>
+                      <w:rFonts w:ascii="Arial" w:hAnsi="Arial" w:cs="Arial"/>
                       <w:sz w:val="22"/>
                       <w:lang w:val="de-DE"/>
                     </w:rPr>
@@ -3111,7 +3155,7 @@
 </file>
 
 <file path=word/numbering.xml><?xml version="1.0" encoding="utf-8"?>
-<w:numbering xmlns:wpc="http://schemas.microsoft.com/office/word/2010/wordprocessingCanvas" xmlns:cx="http://schemas.microsoft.com/office/drawing/2014/chartex" xmlns:cx1="http://schemas.microsoft.com/office/drawing/2015/9/8/chartex" xmlns:cx2="http://schemas.microsoft.com/office/drawing/2015/10/21/chartex" xmlns:cx3="http://schemas.microsoft.com/office/drawing/2016/5/9/chartex" xmlns:cx4="http://schemas.microsoft.com/office/drawing/2016/5/10/chartex" xmlns:cx5="http://schemas.microsoft.com/office/drawing/2016/5/11/chartex" xmlns:cx6="http://schemas.microsoft.com/office/drawing/2016/5/12/chartex" xmlns:cx7="http://schemas.microsoft.com/office/drawing/2016/5/13/chartex" xmlns:cx8="http://schemas.microsoft.com/office/drawing/2016/5/14/chartex" xmlns:mc="http://schemas.openxmlformats.org/markup-compatibility/2006" xmlns:aink="http://schemas.microsoft.com/office/drawing/2016/ink" xmlns:am3d="http://schemas.microsoft.com/office/drawing/2017/model3d" xmlns:o="urn:schemas-microsoft-com:office:office" xmlns:oel="http://schemas.microsoft.com/office/2019/extlst" xmlns:r="http://schemas.openxmlformats.org/officeDocument/2006/relationships" xmlns:m="http://schemas.openxmlformats.org/officeDocument/2006/math" xmlns:v="urn:schemas-microsoft-com:vml" xmlns:wp14="http://schemas.microsoft.com/office/word/2010/wordprocessingDrawing" xmlns:wp="http://schemas.openxmlformats.org/drawingml/2006/wordprocessingDrawing" xmlns:w10="urn:schemas-microsoft-com:office:word" xmlns:w="http://schemas.openxmlformats.org/wordprocessingml/2006/main" xmlns:w14="http://schemas.microsoft.com/office/word/2010/wordml" xmlns:w15="http://schemas.microsoft.com/office/word/2012/wordml" xmlns:w16cex="http://schemas.microsoft.com/office/word/2018/wordml/cex" xmlns:w16cid="http://schemas.microsoft.com/office/word/2016/wordml/cid" xmlns:w16="http://schemas.microsoft.com/office/word/2018/wordml" xmlns:w16du="http://schemas.microsoft.com/office/word/2023/wordml/word16du" xmlns:w16sdtdh="http://schemas.microsoft.com/office/word/2020/wordml/sdtdatahash" xmlns:w16se="http://schemas.microsoft.com/office/word/2015/wordml/symex" xmlns:wpg="http://schemas.microsoft.com/office/word/2010/wordprocessingGroup" xmlns:wpi="http://schemas.microsoft.com/office/word/2010/wordprocessingInk" xmlns:wne="http://schemas.microsoft.com/office/word/2006/wordml" xmlns:wps="http://schemas.microsoft.com/office/word/2010/wordprocessingShape" mc:Ignorable="w14 w15 w16se w16cid w16 w16cex w16sdtdh wp14">
+<w:numbering xmlns:wpc="http://schemas.microsoft.com/office/word/2010/wordprocessingCanvas" xmlns:cx="http://schemas.microsoft.com/office/drawing/2014/chartex" xmlns:cx1="http://schemas.microsoft.com/office/drawing/2015/9/8/chartex" xmlns:cx2="http://schemas.microsoft.com/office/drawing/2015/10/21/chartex" xmlns:cx3="http://schemas.microsoft.com/office/drawing/2016/5/9/chartex" xmlns:cx4="http://schemas.microsoft.com/office/drawing/2016/5/10/chartex" xmlns:cx5="http://schemas.microsoft.com/office/drawing/2016/5/11/chartex" xmlns:cx6="http://schemas.microsoft.com/office/drawing/2016/5/12/chartex" xmlns:cx7="http://schemas.microsoft.com/office/drawing/2016/5/13/chartex" xmlns:cx8="http://schemas.microsoft.com/office/drawing/2016/5/14/chartex" xmlns:mc="http://schemas.openxmlformats.org/markup-compatibility/2006" xmlns:aink="http://schemas.microsoft.com/office/drawing/2016/ink" xmlns:am3d="http://schemas.microsoft.com/office/drawing/2017/model3d" xmlns:o="urn:schemas-microsoft-com:office:office" xmlns:oel="http://schemas.microsoft.com/office/2019/extlst" xmlns:r="http://schemas.openxmlformats.org/officeDocument/2006/relationships" xmlns:m="http://schemas.openxmlformats.org/officeDocument/2006/math" xmlns:v="urn:schemas-microsoft-com:vml" xmlns:wp14="http://schemas.microsoft.com/office/word/2010/wordprocessingDrawing" xmlns:wp="http://schemas.openxmlformats.org/drawingml/2006/wordprocessingDrawing" xmlns:w10="urn:schemas-microsoft-com:office:word" xmlns:w="http://schemas.openxmlformats.org/wordprocessingml/2006/main" xmlns:w14="http://schemas.microsoft.com/office/word/2010/wordml" xmlns:w15="http://schemas.microsoft.com/office/word/2012/wordml" xmlns:w16cex="http://schemas.microsoft.com/office/word/2018/wordml/cex" xmlns:w16cid="http://schemas.microsoft.com/office/word/2016/wordml/cid" xmlns:w16="http://schemas.microsoft.com/office/word/2018/wordml" xmlns:w16sdtdh="http://schemas.microsoft.com/office/word/2020/wordml/sdtdatahash" xmlns:w16se="http://schemas.microsoft.com/office/word/2015/wordml/symex" xmlns:wpg="http://schemas.microsoft.com/office/word/2010/wordprocessingGroup" xmlns:wpi="http://schemas.microsoft.com/office/word/2010/wordprocessingInk" xmlns:wne="http://schemas.microsoft.com/office/word/2006/wordml" xmlns:wps="http://schemas.microsoft.com/office/word/2010/wordprocessingShape" mc:Ignorable="w14 w15 w16se w16cid w16 w16cex w16sdtdh wp14">
   <w:abstractNum w:abstractNumId="0" w15:restartNumberingAfterBreak="0">
     <w:nsid w:val="0E44707B"/>
     <w:multiLevelType w:val="hybridMultilevel"/>

</xml_diff>